<commit_message>
Updated the REDME file
</commit_message>
<xml_diff>
--- a/LAVA QA Setup_Readme.docx
+++ b/LAVA QA Setup_Readme.docx
@@ -15,9 +15,10 @@
     <w:p>
       <w:pPr>
         <w:pStyle w:val="Title"/>
-      </w:pPr>
-      <w:r>
-        <w:t>LAVA QA Setup Raptor 2 B0</w:t>
+        <w:jc w:val="center"/>
+      </w:pPr>
+      <w:r>
+        <w:t xml:space="preserve">LAVA QA Setup </w:t>
       </w:r>
     </w:p>
     <w:p/>
@@ -40,16 +41,6 @@
           <w:szCs w:val="28"/>
         </w:rPr>
       </w:pPr>
-      <w:r>
-        <w:rPr>
-          <w:rFonts w:ascii="Century Gothic" w:eastAsia="Century Gothic" w:hAnsi="Century Gothic" w:cs="Century Gothic"/>
-          <w:b/>
-          <w:color w:val="000000"/>
-          <w:sz w:val="28"/>
-          <w:szCs w:val="28"/>
-        </w:rPr>
-        <w:t>July 19, 2023</w:t>
-      </w:r>
     </w:p>
     <w:p>
       <w:pPr>
@@ -1852,19 +1843,8 @@
           <w:sz w:val="16"/>
           <w:szCs w:val="16"/>
         </w:rPr>
-        <w:t xml:space="preserve">source lava_device_jinja2_setup.sh hawk 51 192.168.9.247 </w:t>
-      </w:r>
-      <w:proofErr w:type="gramStart"/>
-      <w:r>
-        <w:rPr>
-          <w:rFonts w:ascii="Courier New" w:eastAsia="Courier New" w:hAnsi="Courier New" w:cs="Courier New"/>
-          <w:color w:val="000000"/>
-          <w:sz w:val="16"/>
-          <w:szCs w:val="16"/>
-        </w:rPr>
-        <w:t>8</w:t>
-      </w:r>
-      <w:proofErr w:type="gramEnd"/>
+        <w:t>source lava_device_jinja2_setup.sh hawk 51 192.168.9.247 8</w:t>
+      </w:r>
     </w:p>
     <w:p>
       <w:pPr>
@@ -2018,23 +1998,7 @@
             <w:color w:val="0000FF"/>
             <w:u w:val="single"/>
           </w:rPr>
-          <w:t>http://192.168.3.198/schedule</w:t>
-        </w:r>
-        <w:r>
-          <w:rPr>
-            <w:rFonts w:ascii="Calibri" w:eastAsia="Calibri" w:hAnsi="Calibri" w:cs="Calibri"/>
-            <w:color w:val="0000FF"/>
-            <w:u w:val="single"/>
-          </w:rPr>
-          <w:t>r</w:t>
-        </w:r>
-        <w:r>
-          <w:rPr>
-            <w:rFonts w:ascii="Calibri" w:eastAsia="Calibri" w:hAnsi="Calibri" w:cs="Calibri"/>
-            <w:color w:val="0000FF"/>
-            <w:u w:val="single"/>
-          </w:rPr>
-          <w:t>/alldevices</w:t>
+          <w:t>http://192.168.3.198/scheduler/alldevices</w:t>
         </w:r>
       </w:hyperlink>
     </w:p>
@@ -2638,23 +2602,7 @@
             <w:color w:val="0000FF"/>
             <w:u w:val="single"/>
           </w:rPr>
-          <w:t>http://192.168.3.198/</w:t>
-        </w:r>
-        <w:r>
-          <w:rPr>
-            <w:rFonts w:ascii="Calibri" w:eastAsia="Calibri" w:hAnsi="Calibri" w:cs="Calibri"/>
-            <w:color w:val="0000FF"/>
-            <w:u w:val="single"/>
-          </w:rPr>
-          <w:t>s</w:t>
-        </w:r>
-        <w:r>
-          <w:rPr>
-            <w:rFonts w:ascii="Calibri" w:eastAsia="Calibri" w:hAnsi="Calibri" w:cs="Calibri"/>
-            <w:color w:val="0000FF"/>
-            <w:u w:val="single"/>
-          </w:rPr>
-          <w:t>cheduler/alljobs</w:t>
+          <w:t>http://192.168.3.198/scheduler/alljobs</w:t>
         </w:r>
       </w:hyperlink>
     </w:p>

</xml_diff>